<commit_message>
Minor updates to the documentation
</commit_message>
<xml_diff>
--- a/documentation/ProteoIDViewer user guide_1.2.docx
+++ b/documentation/ProteoIDViewer user guide_1.2.docx
@@ -79,13 +79,6 @@
     </w:p>
     <w:sdt>
       <w:sdtPr>
-        <w:id w:val="1291743556"/>
-        <w:docPartObj>
-          <w:docPartGallery w:val="Table of Contents"/>
-          <w:docPartUnique/>
-        </w:docPartObj>
-      </w:sdtPr>
-      <w:sdtEndPr>
         <w:rPr>
           <w:rFonts w:asciiTheme="minorHAnsi" w:eastAsiaTheme="minorHAnsi" w:hAnsiTheme="minorHAnsi" w:cstheme="minorBidi"/>
           <w:b w:val="0"/>
@@ -95,7 +88,12 @@
           <w:szCs w:val="22"/>
           <w:lang w:val="en-GB"/>
         </w:rPr>
-      </w:sdtEndPr>
+        <w:id w:val="1291743556"/>
+        <w:docPartObj>
+          <w:docPartGallery w:val="Table of Contents"/>
+          <w:docPartUnique/>
+        </w:docPartObj>
+      </w:sdtPr>
       <w:sdtContent>
         <w:p>
           <w:pPr>
@@ -131,7 +129,7 @@
           <w:r>
             <w:fldChar w:fldCharType="separate"/>
           </w:r>
-          <w:hyperlink w:anchor="_Toc359578449" w:history="1">
+          <w:hyperlink w:anchor="_Toc359578803" w:history="1">
             <w:r>
               <w:rPr>
                 <w:rStyle w:val="Hyperlink"/>
@@ -173,7 +171,7 @@
                 <w:noProof/>
                 <w:webHidden/>
               </w:rPr>
-              <w:instrText xml:space="preserve"> PAGEREF _Toc359578449 \h </w:instrText>
+              <w:instrText xml:space="preserve"> PAGEREF _Toc359578803 \h </w:instrText>
             </w:r>
             <w:r>
               <w:rPr>
@@ -217,7 +215,7 @@
               <w:lang w:eastAsia="en-GB"/>
             </w:rPr>
           </w:pPr>
-          <w:hyperlink w:anchor="_Toc359578450" w:history="1">
+          <w:hyperlink w:anchor="_Toc359578804" w:history="1">
             <w:r>
               <w:rPr>
                 <w:rStyle w:val="Hyperlink"/>
@@ -238,7 +236,7 @@
                 <w:rStyle w:val="Hyperlink"/>
                 <w:noProof/>
               </w:rPr>
-              <w:t>To start the viewer and open files</w:t>
+              <w:t>Downloading and installing the viewer</w:t>
             </w:r>
             <w:r>
               <w:rPr>
@@ -259,7 +257,7 @@
                 <w:noProof/>
                 <w:webHidden/>
               </w:rPr>
-              <w:instrText xml:space="preserve"> PAGEREF _Toc359578450 \h </w:instrText>
+              <w:instrText xml:space="preserve"> PAGEREF _Toc359578804 \h </w:instrText>
             </w:r>
             <w:r>
               <w:rPr>
@@ -303,7 +301,7 @@
               <w:lang w:eastAsia="en-GB"/>
             </w:rPr>
           </w:pPr>
-          <w:hyperlink w:anchor="_Toc359578451" w:history="1">
+          <w:hyperlink w:anchor="_Toc359578805" w:history="1">
             <w:r>
               <w:rPr>
                 <w:rStyle w:val="Hyperlink"/>
@@ -324,6 +322,92 @@
                 <w:rStyle w:val="Hyperlink"/>
                 <w:noProof/>
               </w:rPr>
+              <w:t>To start the viewer and open files</w:t>
+            </w:r>
+            <w:r>
+              <w:rPr>
+                <w:noProof/>
+                <w:webHidden/>
+              </w:rPr>
+              <w:tab/>
+            </w:r>
+            <w:r>
+              <w:rPr>
+                <w:noProof/>
+                <w:webHidden/>
+              </w:rPr>
+              <w:fldChar w:fldCharType="begin"/>
+            </w:r>
+            <w:r>
+              <w:rPr>
+                <w:noProof/>
+                <w:webHidden/>
+              </w:rPr>
+              <w:instrText xml:space="preserve"> PAGEREF _Toc359578805 \h </w:instrText>
+            </w:r>
+            <w:r>
+              <w:rPr>
+                <w:noProof/>
+                <w:webHidden/>
+              </w:rPr>
+            </w:r>
+            <w:r>
+              <w:rPr>
+                <w:noProof/>
+                <w:webHidden/>
+              </w:rPr>
+              <w:fldChar w:fldCharType="separate"/>
+            </w:r>
+            <w:r>
+              <w:rPr>
+                <w:noProof/>
+                <w:webHidden/>
+              </w:rPr>
+              <w:t>1</w:t>
+            </w:r>
+            <w:r>
+              <w:rPr>
+                <w:noProof/>
+                <w:webHidden/>
+              </w:rPr>
+              <w:fldChar w:fldCharType="end"/>
+            </w:r>
+          </w:hyperlink>
+        </w:p>
+        <w:p>
+          <w:pPr>
+            <w:pStyle w:val="TOC2"/>
+            <w:tabs>
+              <w:tab w:val="left" w:pos="880"/>
+              <w:tab w:val="right" w:leader="dot" w:pos="9016"/>
+            </w:tabs>
+            <w:rPr>
+              <w:rFonts w:eastAsiaTheme="minorEastAsia"/>
+              <w:noProof/>
+              <w:lang w:eastAsia="en-GB"/>
+            </w:rPr>
+          </w:pPr>
+          <w:hyperlink w:anchor="_Toc359578806" w:history="1">
+            <w:r>
+              <w:rPr>
+                <w:rStyle w:val="Hyperlink"/>
+                <w:noProof/>
+              </w:rPr>
+              <w:t>1.3</w:t>
+            </w:r>
+            <w:r>
+              <w:rPr>
+                <w:rFonts w:eastAsiaTheme="minorEastAsia"/>
+                <w:noProof/>
+                <w:lang w:eastAsia="en-GB"/>
+              </w:rPr>
+              <w:tab/>
+            </w:r>
+            <w:r>
+              <w:rPr>
+                <w:rStyle w:val="Hyperlink"/>
+                <w:noProof/>
+              </w:rPr>
               <w:t>Viewing data</w:t>
             </w:r>
             <w:r>
@@ -345,7 +429,7 @@
                 <w:noProof/>
                 <w:webHidden/>
               </w:rPr>
-              <w:instrText xml:space="preserve"> PAGEREF _Toc359578451 \h </w:instrText>
+              <w:instrText xml:space="preserve"> PAGEREF _Toc359578806 \h </w:instrText>
             </w:r>
             <w:r>
               <w:rPr>
@@ -365,7 +449,7 @@
                 <w:noProof/>
                 <w:webHidden/>
               </w:rPr>
-              <w:t>1</w:t>
+              <w:t>2</w:t>
             </w:r>
             <w:r>
               <w:rPr>
@@ -389,7 +473,7 @@
               <w:lang w:eastAsia="en-GB"/>
             </w:rPr>
           </w:pPr>
-          <w:hyperlink w:anchor="_Toc359578452" w:history="1">
+          <w:hyperlink w:anchor="_Toc359578807" w:history="1">
             <w:r>
               <w:rPr>
                 <w:rStyle w:val="Hyperlink"/>
@@ -431,7 +515,7 @@
                 <w:noProof/>
                 <w:webHidden/>
               </w:rPr>
-              <w:instrText xml:space="preserve"> PAGEREF _Toc359578452 \h </w:instrText>
+              <w:instrText xml:space="preserve"> PAGEREF _Toc359578807 \h </w:instrText>
             </w:r>
             <w:r>
               <w:rPr>
@@ -451,7 +535,7 @@
                 <w:noProof/>
                 <w:webHidden/>
               </w:rPr>
-              <w:t>2</w:t>
+              <w:t>3</w:t>
             </w:r>
             <w:r>
               <w:rPr>
@@ -475,7 +559,7 @@
               <w:lang w:eastAsia="en-GB"/>
             </w:rPr>
           </w:pPr>
-          <w:hyperlink w:anchor="_Toc359578453" w:history="1">
+          <w:hyperlink w:anchor="_Toc359578808" w:history="1">
             <w:r>
               <w:rPr>
                 <w:rStyle w:val="Hyperlink"/>
@@ -517,7 +601,7 @@
                 <w:noProof/>
                 <w:webHidden/>
               </w:rPr>
-              <w:instrText xml:space="preserve"> PAGEREF _Toc359578453 \h </w:instrText>
+              <w:instrText xml:space="preserve"> PAGEREF _Toc359578808 \h </w:instrText>
             </w:r>
             <w:r>
               <w:rPr>
@@ -537,7 +621,7 @@
                 <w:noProof/>
                 <w:webHidden/>
               </w:rPr>
-              <w:t>2</w:t>
+              <w:t>3</w:t>
             </w:r>
             <w:r>
               <w:rPr>
@@ -561,7 +645,7 @@
               <w:lang w:eastAsia="en-GB"/>
             </w:rPr>
           </w:pPr>
-          <w:hyperlink w:anchor="_Toc359578454" w:history="1">
+          <w:hyperlink w:anchor="_Toc359578809" w:history="1">
             <w:r>
               <w:rPr>
                 <w:rStyle w:val="Hyperlink"/>
@@ -603,7 +687,7 @@
                 <w:noProof/>
                 <w:webHidden/>
               </w:rPr>
-              <w:instrText xml:space="preserve"> PAGEREF _Toc359578454 \h </w:instrText>
+              <w:instrText xml:space="preserve"> PAGEREF _Toc359578809 \h </w:instrText>
             </w:r>
             <w:r>
               <w:rPr>
@@ -623,7 +707,7 @@
                 <w:noProof/>
                 <w:webHidden/>
               </w:rPr>
-              <w:t>2</w:t>
+              <w:t>3</w:t>
             </w:r>
             <w:r>
               <w:rPr>
@@ -647,7 +731,7 @@
               <w:lang w:eastAsia="en-GB"/>
             </w:rPr>
           </w:pPr>
-          <w:hyperlink w:anchor="_Toc359578455" w:history="1">
+          <w:hyperlink w:anchor="_Toc359578810" w:history="1">
             <w:r>
               <w:rPr>
                 <w:rStyle w:val="Hyperlink"/>
@@ -689,7 +773,7 @@
                 <w:noProof/>
                 <w:webHidden/>
               </w:rPr>
-              <w:instrText xml:space="preserve"> PAGEREF _Toc359578455 \h </w:instrText>
+              <w:instrText xml:space="preserve"> PAGEREF _Toc359578810 \h </w:instrText>
             </w:r>
             <w:r>
               <w:rPr>
@@ -709,7 +793,7 @@
                 <w:noProof/>
                 <w:webHidden/>
               </w:rPr>
-              <w:t>2</w:t>
+              <w:t>3</w:t>
             </w:r>
             <w:r>
               <w:rPr>
@@ -740,7 +824,7 @@
       <w:pPr>
         <w:pStyle w:val="Heading1"/>
       </w:pPr>
-      <w:bookmarkStart w:id="0" w:name="_Toc359578449"/>
+      <w:bookmarkStart w:id="0" w:name="_Toc359578803"/>
       <w:r>
         <w:t>Basic instructions</w:t>
       </w:r>
@@ -759,9 +843,9 @@
       <w:pPr>
         <w:pStyle w:val="Heading2"/>
       </w:pPr>
-      <w:bookmarkStart w:id="1" w:name="_Toc359578450"/>
-      <w:r>
-        <w:t>To start the viewer and open files</w:t>
+      <w:bookmarkStart w:id="1" w:name="_Toc359578804"/>
+      <w:r>
+        <w:t>Downloading and installing the viewer</w:t>
       </w:r>
       <w:bookmarkEnd w:id="1"/>
     </w:p>
@@ -777,8 +861,33 @@
         <w:rPr>
           <w:rFonts w:cstheme="minorHAnsi"/>
         </w:rPr>
-        <w:t>Double-click “run.bat” (windows) or “run.sh” (linux)</w:t>
-      </w:r>
+        <w:t xml:space="preserve">Download the latest version of the viewer from here: </w:t>
+      </w:r>
+      <w:hyperlink r:id="rId6" w:history="1">
+        <w:r>
+          <w:rPr>
+            <w:rStyle w:val="Hyperlink"/>
+            <w:rFonts w:cstheme="minorHAnsi"/>
+          </w:rPr>
+          <w:t>http://code.google.com/p/mzidentml-viewer/downloads/list</w:t>
+        </w:r>
+      </w:hyperlink>
+      <w:r>
+        <w:rPr>
+          <w:rFonts w:cstheme="minorHAnsi"/>
+        </w:rPr>
+        <w:t xml:space="preserve"> and unzip the folder to your preferred location.</w:t>
+      </w:r>
+    </w:p>
+    <w:p>
+      <w:pPr>
+        <w:pStyle w:val="Heading2"/>
+      </w:pPr>
+      <w:bookmarkStart w:id="2" w:name="_Toc359578805"/>
+      <w:r>
+        <w:t>To start the viewer and open files</w:t>
+      </w:r>
+      <w:bookmarkEnd w:id="2"/>
     </w:p>
     <w:p>
       <w:pPr>
@@ -792,19 +901,21 @@
         <w:rPr>
           <w:rFonts w:cstheme="minorHAnsi"/>
         </w:rPr>
-        <w:t>File</w:t>
-      </w:r>
-      <w:r>
-        <w:rPr>
-          <w:rFonts w:cstheme="minorHAnsi"/>
-        </w:rPr>
-        <w:sym w:font="Wingdings" w:char="F0E0"/>
-      </w:r>
-      <w:r>
-        <w:rPr>
-          <w:rFonts w:cstheme="minorHAnsi"/>
-        </w:rPr>
-        <w:t>Open:</w:t>
+        <w:t>Double-click “run.bat” (windows) or “run.sh” (</w:t>
+      </w:r>
+      <w:proofErr w:type="spellStart"/>
+      <w:r>
+        <w:rPr>
+          <w:rFonts w:cstheme="minorHAnsi"/>
+        </w:rPr>
+        <w:t>linux</w:t>
+      </w:r>
+      <w:proofErr w:type="spellEnd"/>
+      <w:r>
+        <w:rPr>
+          <w:rFonts w:cstheme="minorHAnsi"/>
+        </w:rPr>
+        <w:t>)</w:t>
       </w:r>
     </w:p>
     <w:p>
@@ -813,28 +924,56 @@
         <w:jc w:val="both"/>
         <w:rPr>
           <w:rFonts w:cstheme="minorHAnsi"/>
-          <w:b/>
-        </w:rPr>
-      </w:pPr>
-      <w:r>
-        <w:rPr>
-          <w:rFonts w:cstheme="minorHAnsi"/>
-          <w:b/>
-        </w:rPr>
-        <w:t>Supported input files</w:t>
-      </w:r>
-      <w:r>
-        <w:rPr>
-          <w:rFonts w:cstheme="minorHAnsi"/>
-          <w:b/>
-        </w:rPr>
-        <w:t>:</w:t>
+        </w:rPr>
+      </w:pPr>
+      <w:r>
+        <w:rPr>
+          <w:rFonts w:cstheme="minorHAnsi"/>
+        </w:rPr>
+        <w:t>File</w:t>
+      </w:r>
+      <w:r>
+        <w:rPr>
+          <w:rFonts w:cstheme="minorHAnsi"/>
+        </w:rPr>
+        <w:sym w:font="Wingdings" w:char="F0E0"/>
+      </w:r>
+      <w:r>
+        <w:rPr>
+          <w:rFonts w:cstheme="minorHAnsi"/>
+        </w:rPr>
+        <w:t>Open:</w:t>
       </w:r>
     </w:p>
     <w:p>
       <w:pPr>
         <w:spacing w:line="480" w:lineRule="auto"/>
         <w:jc w:val="both"/>
+        <w:rPr>
+          <w:rFonts w:cstheme="minorHAnsi"/>
+          <w:b/>
+        </w:rPr>
+      </w:pPr>
+      <w:r>
+        <w:rPr>
+          <w:rFonts w:cstheme="minorHAnsi"/>
+          <w:b/>
+        </w:rPr>
+        <w:lastRenderedPageBreak/>
+        <w:t>Supported input files</w:t>
+      </w:r>
+      <w:r>
+        <w:rPr>
+          <w:rFonts w:cstheme="minorHAnsi"/>
+          <w:b/>
+        </w:rPr>
+        <w:t>:</w:t>
+      </w:r>
+    </w:p>
+    <w:p>
+      <w:pPr>
+        <w:spacing w:line="480" w:lineRule="auto"/>
+        <w:jc w:val="both"/>
       </w:pPr>
       <w:r>
         <w:rPr>
@@ -871,19 +1010,48 @@
         <w:rPr>
           <w:rFonts w:cstheme="minorHAnsi"/>
         </w:rPr>
-        <w:t>.mzid or</w:t>
-      </w:r>
-      <w:r>
-        <w:rPr>
-          <w:rFonts w:cstheme="minorHAnsi"/>
-        </w:rPr>
-        <w:t xml:space="preserve"> .mzid.gz</w:t>
-      </w:r>
-      <w:r>
-        <w:rPr>
-          <w:rFonts w:cstheme="minorHAnsi"/>
-        </w:rPr>
-        <w:t xml:space="preserve"> (gz</w:t>
+        <w:t>.</w:t>
+      </w:r>
+      <w:proofErr w:type="spellStart"/>
+      <w:r>
+        <w:rPr>
+          <w:rFonts w:cstheme="minorHAnsi"/>
+        </w:rPr>
+        <w:t>mzid</w:t>
+      </w:r>
+      <w:proofErr w:type="spellEnd"/>
+      <w:r>
+        <w:rPr>
+          <w:rFonts w:cstheme="minorHAnsi"/>
+        </w:rPr>
+        <w:t xml:space="preserve"> or</w:t>
+      </w:r>
+      <w:r>
+        <w:rPr>
+          <w:rFonts w:cstheme="minorHAnsi"/>
+        </w:rPr>
+        <w:t xml:space="preserve"> .</w:t>
+      </w:r>
+      <w:proofErr w:type="spellStart"/>
+      <w:r>
+        <w:rPr>
+          <w:rFonts w:cstheme="minorHAnsi"/>
+        </w:rPr>
+        <w:t>mzid.gz</w:t>
+      </w:r>
+      <w:proofErr w:type="spellEnd"/>
+      <w:r>
+        <w:rPr>
+          <w:rFonts w:cstheme="minorHAnsi"/>
+        </w:rPr>
+        <w:t xml:space="preserve"> (</w:t>
+      </w:r>
+      <w:proofErr w:type="spellStart"/>
+      <w:r>
+        <w:rPr>
+          <w:rFonts w:cstheme="minorHAnsi"/>
+        </w:rPr>
+        <w:t>gz</w:t>
       </w:r>
       <w:r>
         <w:rPr>
@@ -895,7 +1063,14 @@
         <w:rPr>
           <w:rFonts w:cstheme="minorHAnsi"/>
         </w:rPr>
-        <w:t>pped)</w:t>
+        <w:t>pped</w:t>
+      </w:r>
+      <w:proofErr w:type="spellEnd"/>
+      <w:r>
+        <w:rPr>
+          <w:rFonts w:cstheme="minorHAnsi"/>
+        </w:rPr>
+        <w:t>)</w:t>
       </w:r>
       <w:r>
         <w:rPr>
@@ -907,14 +1082,7 @@
         <w:rPr>
           <w:rFonts w:cstheme="minorHAnsi"/>
         </w:rPr>
-        <w:t xml:space="preserve"> Files must be valid with respect to version 1.1 (see Common errors </w:t>
-      </w:r>
-      <w:r>
-        <w:rPr>
-          <w:rFonts w:cstheme="minorHAnsi"/>
-        </w:rPr>
-        <w:lastRenderedPageBreak/>
-        <w:t>section).</w:t>
+        <w:t xml:space="preserve"> Files must be valid with respect to version 1.1 (see Common errors section).</w:t>
       </w:r>
       <w:r>
         <w:rPr>
@@ -929,6 +1097,7 @@
         </w:rPr>
         <w:t xml:space="preserve">ProteoIDViewer can also display </w:t>
       </w:r>
+      <w:proofErr w:type="spellStart"/>
       <w:r>
         <w:rPr>
           <w:rFonts w:cstheme="minorHAnsi"/>
@@ -936,14 +1105,79 @@
         </w:rPr>
         <w:t>Omssa</w:t>
       </w:r>
+      <w:proofErr w:type="spellEnd"/>
       <w:r>
         <w:rPr>
           <w:rFonts w:cstheme="minorHAnsi"/>
           <w:iCs/>
         </w:rPr>
-        <w:t xml:space="preserve"> (omx format) and X!Tandem files (xml format), which are converted to mzid format internally using the MzidLib library (</w:t>
-      </w:r>
-      <w:hyperlink r:id="rId6" w:history="1">
+        <w:t xml:space="preserve"> (</w:t>
+      </w:r>
+      <w:proofErr w:type="spellStart"/>
+      <w:r>
+        <w:rPr>
+          <w:rFonts w:cstheme="minorHAnsi"/>
+          <w:iCs/>
+        </w:rPr>
+        <w:t>omx</w:t>
+      </w:r>
+      <w:proofErr w:type="spellEnd"/>
+      <w:r>
+        <w:rPr>
+          <w:rFonts w:cstheme="minorHAnsi"/>
+          <w:iCs/>
+        </w:rPr>
+        <w:t xml:space="preserve"> format) and X</w:t>
+      </w:r>
+      <w:proofErr w:type="gramStart"/>
+      <w:r>
+        <w:rPr>
+          <w:rFonts w:cstheme="minorHAnsi"/>
+          <w:iCs/>
+        </w:rPr>
+        <w:t>!Tandem</w:t>
+      </w:r>
+      <w:proofErr w:type="gramEnd"/>
+      <w:r>
+        <w:rPr>
+          <w:rFonts w:cstheme="minorHAnsi"/>
+          <w:iCs/>
+        </w:rPr>
+        <w:t xml:space="preserve"> files (xml format), which are converted to </w:t>
+      </w:r>
+      <w:proofErr w:type="spellStart"/>
+      <w:r>
+        <w:rPr>
+          <w:rFonts w:cstheme="minorHAnsi"/>
+          <w:iCs/>
+        </w:rPr>
+        <w:t>mzid</w:t>
+      </w:r>
+      <w:proofErr w:type="spellEnd"/>
+      <w:r>
+        <w:rPr>
+          <w:rFonts w:cstheme="minorHAnsi"/>
+          <w:iCs/>
+        </w:rPr>
+        <w:t xml:space="preserve"> format internally using the </w:t>
+      </w:r>
+      <w:proofErr w:type="spellStart"/>
+      <w:r>
+        <w:rPr>
+          <w:rFonts w:cstheme="minorHAnsi"/>
+          <w:iCs/>
+        </w:rPr>
+        <w:t>MzidLib</w:t>
+      </w:r>
+      <w:proofErr w:type="spellEnd"/>
+      <w:r>
+        <w:rPr>
+          <w:rFonts w:cstheme="minorHAnsi"/>
+          <w:iCs/>
+        </w:rPr>
+        <w:t xml:space="preserve"> library (</w:t>
+      </w:r>
+      <w:hyperlink r:id="rId7" w:history="1">
         <w:r>
           <w:rPr>
             <w:rStyle w:val="Hyperlink"/>
@@ -1004,11 +1238,11 @@
       <w:pPr>
         <w:pStyle w:val="Heading2"/>
       </w:pPr>
-      <w:bookmarkStart w:id="2" w:name="_Toc359578451"/>
+      <w:bookmarkStart w:id="3" w:name="_Toc359578806"/>
       <w:r>
         <w:t>Viewing data</w:t>
       </w:r>
-      <w:bookmarkEnd w:id="2"/>
+      <w:bookmarkEnd w:id="3"/>
     </w:p>
     <w:p>
       <w:pPr>
@@ -1076,8 +1310,16 @@
         <w:rPr>
           <w:rFonts w:cstheme="minorHAnsi"/>
         </w:rPr>
-        <w:t>the supporting peptide evidence for each identification</w:t>
-      </w:r>
+        <w:t xml:space="preserve">the supporting peptide evidence </w:t>
+      </w:r>
+      <w:proofErr w:type="gramStart"/>
+      <w:r>
+        <w:rPr>
+          <w:rFonts w:cstheme="minorHAnsi"/>
+        </w:rPr>
+        <w:t>for each identification</w:t>
+      </w:r>
+      <w:proofErr w:type="gramEnd"/>
       <w:r>
         <w:rPr>
           <w:rFonts w:cstheme="minorHAnsi"/>
@@ -1224,21 +1466,22 @@
       <w:pPr>
         <w:pStyle w:val="Heading1"/>
       </w:pPr>
-      <w:bookmarkStart w:id="3" w:name="_Toc359578452"/>
-      <w:r>
+      <w:bookmarkStart w:id="4" w:name="_Toc359578807"/>
+      <w:r>
+        <w:lastRenderedPageBreak/>
         <w:t>Common problems</w:t>
       </w:r>
-      <w:bookmarkEnd w:id="3"/>
+      <w:bookmarkEnd w:id="4"/>
     </w:p>
     <w:p>
       <w:pPr>
         <w:pStyle w:val="Heading2"/>
       </w:pPr>
-      <w:bookmarkStart w:id="4" w:name="_Toc359578453"/>
+      <w:bookmarkStart w:id="5" w:name="_Toc359578808"/>
       <w:r>
         <w:t>Out of memory error</w:t>
       </w:r>
-      <w:bookmarkEnd w:id="4"/>
+      <w:bookmarkEnd w:id="5"/>
     </w:p>
     <w:p>
       <w:r>
@@ -1246,9 +1489,13 @@
       </w:r>
     </w:p>
     <w:p>
-      <w:r>
-        <w:lastRenderedPageBreak/>
-        <w:t>java -Xms1024m -jar ProteoIDViewer.jar</w:t>
+      <w:proofErr w:type="gramStart"/>
+      <w:r>
+        <w:t>java</w:t>
+      </w:r>
+      <w:proofErr w:type="gramEnd"/>
+      <w:r>
+        <w:t xml:space="preserve"> -Xms1024m -jar ProteoIDViewer.jar</w:t>
       </w:r>
     </w:p>
     <w:p>
@@ -1263,8 +1510,13 @@
       </w:r>
     </w:p>
     <w:p>
-      <w:r>
-        <w:t xml:space="preserve">java </w:t>
+      <w:proofErr w:type="gramStart"/>
+      <w:r>
+        <w:t>java</w:t>
+      </w:r>
+      <w:proofErr w:type="gramEnd"/>
+      <w:r>
+        <w:t xml:space="preserve"> </w:t>
       </w:r>
       <w:r>
         <w:t>–</w:t>
@@ -1289,20 +1541,28 @@
       <w:pPr>
         <w:pStyle w:val="Heading2"/>
       </w:pPr>
-      <w:bookmarkStart w:id="5" w:name="_Toc359578454"/>
+      <w:bookmarkStart w:id="6" w:name="_Toc359578809"/>
       <w:r>
         <w:t>Incorrect file format</w:t>
       </w:r>
-      <w:bookmarkEnd w:id="5"/>
+      <w:bookmarkEnd w:id="6"/>
     </w:p>
     <w:p>
       <w:r>
         <w:t xml:space="preserve">If you attempt to load a file that is not valid mzIdentML version 1.1, an error will result. </w:t>
       </w:r>
       <w:r>
-        <w:t xml:space="preserve">If you suspect this may be the problem, please validate your file using the mzidValidator: </w:t>
-      </w:r>
-      <w:hyperlink r:id="rId7" w:history="1">
+        <w:t xml:space="preserve">If you suspect this may be the problem, please validate your file using the </w:t>
+      </w:r>
+      <w:proofErr w:type="spellStart"/>
+      <w:r>
+        <w:t>mzidValidator</w:t>
+      </w:r>
+      <w:proofErr w:type="spellEnd"/>
+      <w:r>
+        <w:t xml:space="preserve">: </w:t>
+      </w:r>
+      <w:hyperlink r:id="rId8" w:history="1">
         <w:r>
           <w:rPr>
             <w:rStyle w:val="Hyperlink"/>
@@ -1316,17 +1576,25 @@
       <w:pPr>
         <w:pStyle w:val="Heading2"/>
       </w:pPr>
-      <w:bookmarkStart w:id="6" w:name="_Toc359578455"/>
+      <w:bookmarkStart w:id="7" w:name="_Toc359578810"/>
       <w:r>
         <w:t>Reporting errors and getting help</w:t>
       </w:r>
-      <w:bookmarkEnd w:id="6"/>
-    </w:p>
-    <w:p>
-      <w:r>
-        <w:t xml:space="preserve">If you have ensured that your input files are valid and that you are not getting an out of memory error, please log a report on the issues list: </w:t>
-      </w:r>
-      <w:hyperlink r:id="rId8" w:history="1">
+      <w:bookmarkEnd w:id="7"/>
+    </w:p>
+    <w:p>
+      <w:r>
+        <w:t xml:space="preserve">If you have ensured that </w:t>
+      </w:r>
+      <w:proofErr w:type="gramStart"/>
+      <w:r>
+        <w:t>your</w:t>
+      </w:r>
+      <w:proofErr w:type="gramEnd"/>
+      <w:r>
+        <w:t xml:space="preserve"> input files are valid and that you are not getting an out of memory error, please log a report on the issues list: </w:t>
+      </w:r>
+      <w:hyperlink r:id="rId9" w:history="1">
         <w:r>
           <w:rPr>
             <w:rStyle w:val="Hyperlink"/>
@@ -2427,7 +2695,7 @@
 </file>
 
 <file path=customXml/itemProps1.xml><?xml version="1.0" encoding="utf-8"?>
-<ds:datastoreItem xmlns:ds="http://schemas.openxmlformats.org/officeDocument/2006/customXml" ds:itemID="{23199BA4-2831-4986-A60F-B1600A48F826}">
+<ds:datastoreItem xmlns:ds="http://schemas.openxmlformats.org/officeDocument/2006/customXml" ds:itemID="{6E26B70D-18ED-4715-A463-74A04C0C818B}">
   <ds:schemaRefs>
     <ds:schemaRef ds:uri="http://schemas.openxmlformats.org/officeDocument/2006/bibliography"/>
   </ds:schemaRefs>

</xml_diff>